<commit_message>
Meeting minutes from status meeting, and updated project plan.
</commit_message>
<xml_diff>
--- a/project_management/internal_meetings/2013/20130305_meeting_minutes.docx
+++ b/project_management/internal_meetings/2013/20130305_meeting_minutes.docx
@@ -14,8 +14,6 @@
       </w:pPr>
       <w:bookmarkStart w:id="0" w:name="_Toc521978636"/>
       <w:bookmarkStart w:id="1" w:name="_Toc523878296"/>
-      <w:bookmarkStart w:id="2" w:name="_GoBack"/>
-      <w:bookmarkEnd w:id="2"/>
     </w:p>
     <w:p>
       <w:pPr>
@@ -169,6 +167,8 @@
         <w:tab/>
         <w:t xml:space="preserve">             </w:t>
       </w:r>
+      <w:bookmarkStart w:id="2" w:name="_GoBack"/>
+      <w:bookmarkEnd w:id="2"/>
       <w:r>
         <w:rPr>
           <w:rFonts w:ascii="Arial" w:hAnsi="Arial" w:cs="Arial"/>
@@ -599,6 +599,12 @@
                 <w:lang w:eastAsia="ja-JP"/>
               </w:rPr>
             </w:pPr>
+            <w:r>
+              <w:rPr>
+                <w:lang w:eastAsia="ja-JP"/>
+              </w:rPr>
+              <w:t>Y</w:t>
+            </w:r>
           </w:p>
         </w:tc>
       </w:tr>
@@ -684,6 +690,12 @@
                 <w:lang w:eastAsia="ja-JP"/>
               </w:rPr>
             </w:pPr>
+            <w:r>
+              <w:rPr>
+                <w:lang w:eastAsia="ja-JP"/>
+              </w:rPr>
+              <w:t>Y</w:t>
+            </w:r>
           </w:p>
         </w:tc>
       </w:tr>
@@ -769,6 +781,12 @@
                 <w:lang w:eastAsia="ja-JP"/>
               </w:rPr>
             </w:pPr>
+            <w:r>
+              <w:rPr>
+                <w:lang w:eastAsia="ja-JP"/>
+              </w:rPr>
+              <w:t>Y</w:t>
+            </w:r>
           </w:p>
         </w:tc>
       </w:tr>
@@ -823,6 +841,12 @@
                 <w:lang w:eastAsia="ja-JP"/>
               </w:rPr>
             </w:pPr>
+            <w:r>
+              <w:rPr>
+                <w:lang w:eastAsia="ja-JP"/>
+              </w:rPr>
+              <w:t>TerpSys</w:t>
+            </w:r>
           </w:p>
         </w:tc>
         <w:tc>
@@ -842,6 +866,12 @@
                 <w:lang w:eastAsia="ja-JP"/>
               </w:rPr>
             </w:pPr>
+            <w:r>
+              <w:rPr>
+                <w:lang w:eastAsia="ja-JP"/>
+              </w:rPr>
+              <w:t>Y</w:t>
+            </w:r>
           </w:p>
         </w:tc>
       </w:tr>
@@ -1097,6 +1127,12 @@
                 <w:lang w:eastAsia="ja-JP"/>
               </w:rPr>
             </w:pPr>
+            <w:r>
+              <w:rPr>
+                <w:lang w:eastAsia="ja-JP"/>
+              </w:rPr>
+              <w:t>Y</w:t>
+            </w:r>
           </w:p>
         </w:tc>
       </w:tr>
@@ -1182,6 +1218,12 @@
                 <w:lang w:eastAsia="ja-JP"/>
               </w:rPr>
             </w:pPr>
+            <w:r>
+              <w:rPr>
+                <w:lang w:eastAsia="ja-JP"/>
+              </w:rPr>
+              <w:t>Y</w:t>
+            </w:r>
           </w:p>
         </w:tc>
       </w:tr>
@@ -1267,6 +1309,12 @@
                 <w:lang w:eastAsia="ja-JP"/>
               </w:rPr>
             </w:pPr>
+            <w:r>
+              <w:rPr>
+                <w:lang w:eastAsia="ja-JP"/>
+              </w:rPr>
+              <w:t>Y</w:t>
+            </w:r>
           </w:p>
         </w:tc>
       </w:tr>
@@ -1522,6 +1570,12 @@
                 <w:lang w:eastAsia="ja-JP"/>
               </w:rPr>
             </w:pPr>
+            <w:r>
+              <w:rPr>
+                <w:lang w:eastAsia="ja-JP"/>
+              </w:rPr>
+              <w:t>Y</w:t>
+            </w:r>
           </w:p>
         </w:tc>
       </w:tr>
@@ -1607,6 +1661,12 @@
                 <w:lang w:eastAsia="ja-JP"/>
               </w:rPr>
             </w:pPr>
+            <w:r>
+              <w:rPr>
+                <w:lang w:eastAsia="ja-JP"/>
+              </w:rPr>
+              <w:t>Y</w:t>
+            </w:r>
           </w:p>
         </w:tc>
       </w:tr>
@@ -1692,6 +1752,12 @@
                 <w:lang w:eastAsia="ja-JP"/>
               </w:rPr>
             </w:pPr>
+            <w:r>
+              <w:rPr>
+                <w:lang w:eastAsia="ja-JP"/>
+              </w:rPr>
+              <w:t>Y</w:t>
+            </w:r>
           </w:p>
         </w:tc>
       </w:tr>
@@ -1746,6 +1812,12 @@
                 <w:lang w:eastAsia="ja-JP"/>
               </w:rPr>
             </w:pPr>
+            <w:r>
+              <w:rPr>
+                <w:lang w:eastAsia="ja-JP"/>
+              </w:rPr>
+              <w:t>TerpSys</w:t>
+            </w:r>
           </w:p>
         </w:tc>
         <w:tc>
@@ -1765,6 +1837,12 @@
                 <w:lang w:eastAsia="ja-JP"/>
               </w:rPr>
             </w:pPr>
+            <w:r>
+              <w:rPr>
+                <w:lang w:eastAsia="ja-JP"/>
+              </w:rPr>
+              <w:t>Y</w:t>
+            </w:r>
           </w:p>
         </w:tc>
       </w:tr>
@@ -1850,6 +1928,12 @@
                 <w:lang w:eastAsia="ja-JP"/>
               </w:rPr>
             </w:pPr>
+            <w:r>
+              <w:rPr>
+                <w:lang w:eastAsia="ja-JP"/>
+              </w:rPr>
+              <w:t>Y</w:t>
+            </w:r>
           </w:p>
         </w:tc>
       </w:tr>
@@ -2105,6 +2189,12 @@
                 <w:lang w:eastAsia="ja-JP"/>
               </w:rPr>
             </w:pPr>
+            <w:r>
+              <w:rPr>
+                <w:lang w:eastAsia="ja-JP"/>
+              </w:rPr>
+              <w:t>Y</w:t>
+            </w:r>
           </w:p>
         </w:tc>
       </w:tr>
@@ -2395,7 +2485,31 @@
         <w:rPr>
           <w:rFonts w:ascii="Arial" w:hAnsi="Arial" w:cs="Arial"/>
         </w:rPr>
-        <w:t xml:space="preserve"> to use git is being tested on the Dev tier</w:t>
+        <w:t xml:space="preserve"> to use git </w:t>
+      </w:r>
+      <w:r>
+        <w:rPr>
+          <w:rFonts w:ascii="Arial" w:hAnsi="Arial" w:cs="Arial"/>
+        </w:rPr>
+        <w:t>has been</w:t>
+      </w:r>
+      <w:r>
+        <w:rPr>
+          <w:rFonts w:ascii="Arial" w:hAnsi="Arial" w:cs="Arial"/>
+        </w:rPr>
+        <w:t xml:space="preserve"> tested on the </w:t>
+      </w:r>
+      <w:r>
+        <w:rPr>
+          <w:rFonts w:ascii="Arial" w:hAnsi="Arial" w:cs="Arial"/>
+        </w:rPr>
+        <w:t xml:space="preserve">caArray </w:t>
+      </w:r>
+      <w:r>
+        <w:rPr>
+          <w:rFonts w:ascii="Arial" w:hAnsi="Arial" w:cs="Arial"/>
+        </w:rPr>
+        <w:t>Dev tier</w:t>
       </w:r>
       <w:r>
         <w:rPr>
@@ -2425,7 +2539,19 @@
         <w:rPr>
           <w:rFonts w:ascii="Arial" w:hAnsi="Arial" w:cs="Arial"/>
         </w:rPr>
-        <w:t>Remaining items: Setting this up in the Production AntHill Pro environment; and establishing a</w:t>
+        <w:t xml:space="preserve">Remaining items: </w:t>
+      </w:r>
+      <w:r>
+        <w:rPr>
+          <w:rFonts w:ascii="Arial" w:hAnsi="Arial" w:cs="Arial"/>
+        </w:rPr>
+        <w:t>E</w:t>
+      </w:r>
+      <w:r>
+        <w:rPr>
+          <w:rFonts w:ascii="Arial" w:hAnsi="Arial" w:cs="Arial"/>
+        </w:rPr>
+        <w:t>stablishing a</w:t>
       </w:r>
       <w:r>
         <w:rPr>
@@ -2479,7 +2605,7 @@
         <w:rPr>
           <w:rFonts w:ascii="Arial" w:hAnsi="Arial" w:cs="Arial"/>
         </w:rPr>
-        <w:t>.</w:t>
+        <w:t>; Setting up a QA track.</w:t>
       </w:r>
     </w:p>
     <w:p>
@@ -2606,7 +2732,13 @@
         <w:rPr>
           <w:rFonts w:ascii="Arial" w:hAnsi="Arial" w:cs="Arial"/>
         </w:rPr>
-        <w:t xml:space="preserve"> and is expected to be completed today</w:t>
+        <w:t xml:space="preserve"> </w:t>
+      </w:r>
+      <w:r>
+        <w:rPr>
+          <w:rFonts w:ascii="Arial" w:hAnsi="Arial" w:cs="Arial"/>
+        </w:rPr>
+        <w:t>today</w:t>
       </w:r>
       <w:r>
         <w:rPr>
@@ -2756,7 +2888,67 @@
         <w:rPr>
           <w:rFonts w:ascii="Arial" w:hAnsi="Arial" w:cs="Arial"/>
         </w:rPr>
-        <w:t>Replacement of caBIO with BioDbNet is in progress, but some queries are not supported.</w:t>
+        <w:t xml:space="preserve">Replacement of caBIO with BioDbNet is in progress, but </w:t>
+      </w:r>
+      <w:r>
+        <w:rPr>
+          <w:rFonts w:ascii="Arial" w:hAnsi="Arial" w:cs="Arial"/>
+        </w:rPr>
+        <w:t>gene search by keyword</w:t>
+      </w:r>
+      <w:r>
+        <w:rPr>
+          <w:rFonts w:ascii="Arial" w:hAnsi="Arial" w:cs="Arial"/>
+        </w:rPr>
+        <w:t xml:space="preserve"> </w:t>
+      </w:r>
+      <w:r>
+        <w:rPr>
+          <w:rFonts w:ascii="Arial" w:hAnsi="Arial" w:cs="Arial"/>
+        </w:rPr>
+        <w:t>is</w:t>
+      </w:r>
+      <w:r>
+        <w:rPr>
+          <w:rFonts w:ascii="Arial" w:hAnsi="Arial" w:cs="Arial"/>
+        </w:rPr>
+        <w:t xml:space="preserve"> not supported</w:t>
+      </w:r>
+      <w:r>
+        <w:rPr>
+          <w:rFonts w:ascii="Arial" w:hAnsi="Arial" w:cs="Arial"/>
+        </w:rPr>
+        <w:t xml:space="preserve"> and will not be available in the new version</w:t>
+      </w:r>
+      <w:r>
+        <w:rPr>
+          <w:rFonts w:ascii="Arial" w:hAnsi="Arial" w:cs="Arial"/>
+        </w:rPr>
+        <w:t>.</w:t>
+      </w:r>
+      <w:r>
+        <w:rPr>
+          <w:rFonts w:ascii="Arial" w:hAnsi="Arial" w:cs="Arial"/>
+        </w:rPr>
+        <w:t xml:space="preserve"> (Will include this note in the release notes.)</w:t>
+      </w:r>
+    </w:p>
+    <w:p>
+      <w:pPr>
+        <w:numPr>
+          <w:ilvl w:val="1"/>
+          <w:numId w:val="48"/>
+        </w:numPr>
+        <w:jc w:val="left"/>
+        <w:rPr>
+          <w:rFonts w:ascii="Arial" w:hAnsi="Arial" w:cs="Arial"/>
+        </w:rPr>
+      </w:pPr>
+      <w:r>
+        <w:rPr>
+          <w:rFonts w:ascii="Arial" w:hAnsi="Arial" w:cs="Arial"/>
+        </w:rPr>
+        <w:t>JJ will review the project plans.</w:t>
       </w:r>
     </w:p>
     <w:p>
@@ -2805,13 +2997,13 @@
         <w:rPr>
           <w:rFonts w:ascii="Arial" w:hAnsi="Arial"/>
         </w:rPr>
-        <w:t xml:space="preserve">Our team is supporting Ye Wu as he </w:t>
+        <w:t xml:space="preserve">Our team is supporting Ye Wu </w:t>
       </w:r>
       <w:r>
         <w:rPr>
           <w:rFonts w:ascii="Arial" w:hAnsi="Arial"/>
         </w:rPr>
-        <w:t>troubleshoots</w:t>
+        <w:t>in troubleshooting</w:t>
       </w:r>
       <w:r>
         <w:rPr>
@@ -2829,7 +3021,31 @@
         <w:rPr>
           <w:rFonts w:ascii="Arial" w:hAnsi="Arial"/>
         </w:rPr>
-        <w:t xml:space="preserve">Installation is complete, but caIntegrator user registration is currently not working. </w:t>
+        <w:t xml:space="preserve">Installation is complete, but </w:t>
+      </w:r>
+      <w:r>
+        <w:rPr>
+          <w:rFonts w:ascii="Arial" w:hAnsi="Arial"/>
+        </w:rPr>
+        <w:t>CAS authentication</w:t>
+      </w:r>
+      <w:r>
+        <w:rPr>
+          <w:rFonts w:ascii="Arial" w:hAnsi="Arial"/>
+        </w:rPr>
+        <w:t xml:space="preserve"> is currently not working</w:t>
+      </w:r>
+      <w:r>
+        <w:rPr>
+          <w:rFonts w:ascii="Arial" w:hAnsi="Arial"/>
+        </w:rPr>
+        <w:t xml:space="preserve"> due to the security certificate not being found</w:t>
+      </w:r>
+      <w:r>
+        <w:rPr>
+          <w:rFonts w:ascii="Arial" w:hAnsi="Arial"/>
+        </w:rPr>
+        <w:t xml:space="preserve">. </w:t>
       </w:r>
       <w:r>
         <w:rPr>
@@ -2861,6 +3077,12 @@
         </w:rPr>
         <w:t xml:space="preserve"> </w:t>
       </w:r>
+      <w:r>
+        <w:rPr>
+          <w:rFonts w:ascii="Arial" w:hAnsi="Arial"/>
+        </w:rPr>
+        <w:t>None</w:t>
+      </w:r>
     </w:p>
     <w:p>
       <w:pPr>
@@ -2885,6 +3107,24 @@
         </w:rPr>
         <w:t xml:space="preserve"> </w:t>
       </w:r>
+      <w:r>
+        <w:rPr>
+          <w:rFonts w:ascii="Arial" w:hAnsi="Arial"/>
+        </w:rPr>
+        <w:t xml:space="preserve">Jill </w:t>
+      </w:r>
+      <w:r>
+        <w:rPr>
+          <w:rFonts w:ascii="Arial" w:hAnsi="Arial"/>
+        </w:rPr>
+        <w:t>will send the correct context-sensitive help links to Abe and Shine.</w:t>
+      </w:r>
+      <w:r>
+        <w:rPr>
+          <w:rFonts w:ascii="Arial" w:hAnsi="Arial"/>
+        </w:rPr>
+        <w:t xml:space="preserve"> She will also look into the caArray User's Guide improvement recommendations from UCSF.</w:t>
+      </w:r>
     </w:p>
     <w:p>
       <w:pPr>
@@ -2902,6 +3142,12 @@
           <w:rFonts w:ascii="Arial" w:hAnsi="Arial"/>
         </w:rPr>
         <w:t xml:space="preserve">Update from App Support: </w:t>
+      </w:r>
+      <w:r>
+        <w:rPr>
+          <w:rFonts w:ascii="Arial" w:hAnsi="Arial"/>
+        </w:rPr>
+        <w:t>None</w:t>
       </w:r>
     </w:p>
     <w:p>
@@ -2989,6 +3235,12 @@
           <w:rFonts w:ascii="Arial" w:hAnsi="Arial" w:cs="Arial"/>
         </w:rPr>
         <w:t xml:space="preserve">Meeting Actual End: </w:t>
+      </w:r>
+      <w:r>
+        <w:rPr>
+          <w:rFonts w:ascii="Arial" w:hAnsi="Arial" w:cs="Arial"/>
+        </w:rPr>
+        <w:t>2:25pm</w:t>
       </w:r>
     </w:p>
     <w:p>
@@ -3202,7 +3454,14 @@
               <w:rPr>
                 <w:rFonts w:ascii="Arial" w:hAnsi="Arial" w:cs="Arial"/>
               </w:rPr>
-              <w:t>Put in a request to Clint's team to archive caintegrator-info.nci.nih.gov.</w:t>
+              <w:t xml:space="preserve">Put in a request to Clint's team to archive </w:t>
+            </w:r>
+            <w:r>
+              <w:rPr>
+                <w:rFonts w:ascii="Arial" w:hAnsi="Arial" w:cs="Arial"/>
+              </w:rPr>
+              <w:lastRenderedPageBreak/>
+              <w:t>caintegrator-info.nci.nih.gov.</w:t>
             </w:r>
           </w:p>
         </w:tc>
@@ -3223,6 +3482,7 @@
               <w:rPr>
                 <w:rFonts w:ascii="Arial" w:hAnsi="Arial" w:cs="Arial"/>
               </w:rPr>
+              <w:lastRenderedPageBreak/>
               <w:t>U</w:t>
             </w:r>
             <w:r>
@@ -3500,7 +3760,7 @@
         <w:noProof/>
         <w:sz w:val="20"/>
       </w:rPr>
-      <w:t>1</w:t>
+      <w:t>3</w:t>
     </w:r>
     <w:r>
       <w:rPr>
@@ -3875,17 +4135,17 @@
         <v:path o:extrusionok="f" gradientshapeok="t" o:connecttype="rect"/>
         <o:lock v:ext="edit" aspectratio="t"/>
       </v:shapetype>
-      <v:shape id="_x0000_i1029" type="#_x0000_t75" style="width:3in;height:3in" o:bullet="t"/>
+      <v:shape id="_x0000_i1032" type="#_x0000_t75" style="width:3in;height:3in" o:bullet="t"/>
     </w:pict>
   </w:numPicBullet>
   <w:numPicBullet w:numPicBulletId="1">
     <w:pict>
-      <v:shape id="_x0000_i1030" type="#_x0000_t75" style="width:3in;height:3in" o:bullet="t"/>
+      <v:shape id="_x0000_i1033" type="#_x0000_t75" style="width:3in;height:3in" o:bullet="t"/>
     </w:pict>
   </w:numPicBullet>
   <w:numPicBullet w:numPicBulletId="2">
     <w:pict>
-      <v:shape id="_x0000_i1031" type="#_x0000_t75" style="width:3in;height:3in" o:bullet="t"/>
+      <v:shape id="_x0000_i1034" type="#_x0000_t75" style="width:3in;height:3in" o:bullet="t"/>
     </w:pict>
   </w:numPicBullet>
   <w:abstractNum w:abstractNumId="0">
@@ -13380,7 +13640,7 @@
 </file>
 
 <file path=customXml/itemProps4.xml><?xml version="1.0" encoding="utf-8"?>
-<ds:datastoreItem xmlns:ds="http://schemas.openxmlformats.org/officeDocument/2006/customXml" ds:itemID="{D6D007E2-1284-094D-B0C9-CCFEA9EFD565}">
+<ds:datastoreItem xmlns:ds="http://schemas.openxmlformats.org/officeDocument/2006/customXml" ds:itemID="{9B4D2A6C-1EAF-234D-8CAB-3942FC4CC2A6}">
   <ds:schemaRefs>
     <ds:schemaRef ds:uri="http://schemas.openxmlformats.org/officeDocument/2006/bibliography"/>
   </ds:schemaRefs>

</xml_diff>